<commit_message>
Exercises 16, 19, 24, 37, 57
</commit_message>
<xml_diff>
--- a/Exercises.docx
+++ b/Exercises.docx
@@ -4,6 +4,7 @@
   <w:body>
     <w:p>
       <w:pPr>
+        <w:jc w:val="both"/>
         <w:rPr>
           <w:sz w:val="24"/>
           <w:szCs w:val="24"/>
@@ -18,7 +19,7 @@
         </w:rPr>
         <w:t xml:space="preserve">This repository was created with the objective to solve the problems shared in the website: </w:t>
       </w:r>
-      <w:hyperlink r:id="rId4" w:history="1">
+      <w:hyperlink r:id="rId5" w:history="1">
         <w:r>
           <w:rPr>
             <w:rStyle w:val="Hipervnculo"/>
@@ -32,13 +33,15 @@
     </w:p>
     <w:p>
       <w:pPr>
-        <w:rPr>
-          <w:lang w:val="en-US"/>
-        </w:rPr>
-      </w:pPr>
-    </w:p>
-    <w:p>
-      <w:pPr>
+        <w:jc w:val="both"/>
+        <w:rPr>
+          <w:lang w:val="en-US"/>
+        </w:rPr>
+      </w:pPr>
+    </w:p>
+    <w:p>
+      <w:pPr>
+        <w:jc w:val="both"/>
         <w:rPr>
           <w:b/>
           <w:bCs/>
@@ -61,9 +64,13 @@
     <w:p>
       <w:pPr>
         <w:pStyle w:val="NormalWeb"/>
-        <w:rPr>
-          <w:rFonts w:asciiTheme="minorHAnsi" w:eastAsiaTheme="minorHAnsi" w:hAnsiTheme="minorHAnsi" w:cstheme="minorBidi"/>
-          <w:lang w:val="en-US" w:eastAsia="en-US"/>
+        <w:jc w:val="both"/>
+        <w:rPr>
+          <w:rFonts w:ascii="Segoe UI" w:hAnsi="Segoe UI" w:cs="Segoe UI"/>
+          <w:color w:val="111111"/>
+          <w:sz w:val="25"/>
+          <w:szCs w:val="25"/>
+          <w:lang w:val="en-US"/>
         </w:rPr>
       </w:pPr>
       <w:r>
@@ -73,7 +80,7 @@
           <w:bCs/>
           <w:lang w:val="en-US" w:eastAsia="en-US"/>
         </w:rPr>
-        <w:t>24.</w:t>
+        <w:t>16.</w:t>
       </w:r>
       <w:r>
         <w:rPr>
@@ -85,200 +92,642 @@
       </w:r>
       <w:r>
         <w:rPr>
-          <w:rFonts w:asciiTheme="minorHAnsi" w:eastAsiaTheme="minorHAnsi" w:hAnsiTheme="minorHAnsi" w:cstheme="minorBidi"/>
-          <w:lang w:val="en-US" w:eastAsia="en-US"/>
-        </w:rPr>
-        <w:t xml:space="preserve">A permutation is an ordered arrangement of objects. For example, 3124 is one possible permutation of the digits 1, 2, 3 and 4. If </w:t>
-      </w:r>
-      <w:proofErr w:type="gramStart"/>
-      <w:r>
-        <w:rPr>
-          <w:rFonts w:asciiTheme="minorHAnsi" w:eastAsiaTheme="minorHAnsi" w:hAnsiTheme="minorHAnsi" w:cstheme="minorBidi"/>
-          <w:lang w:val="en-US" w:eastAsia="en-US"/>
-        </w:rPr>
-        <w:t>all of</w:t>
-      </w:r>
-      <w:proofErr w:type="gramEnd"/>
-      <w:r>
-        <w:rPr>
-          <w:rFonts w:asciiTheme="minorHAnsi" w:eastAsiaTheme="minorHAnsi" w:hAnsiTheme="minorHAnsi" w:cstheme="minorBidi"/>
-          <w:lang w:val="en-US" w:eastAsia="en-US"/>
-        </w:rPr>
-        <w:t xml:space="preserve"> the permutations are listed numerically or alphabetically, we call it lexicographic order. The lexicographic permutations of 0, 1 and 2 are:</w:t>
+          <w:rFonts w:asciiTheme="minorHAnsi" w:hAnsiTheme="minorHAnsi" w:cstheme="minorHAnsi"/>
+          <w:color w:val="111111"/>
+          <w:lang w:val="en-US"/>
+        </w:rPr>
+        <w:t>2</w:t>
+      </w:r>
+      <w:r>
+        <w:rPr>
+          <w:rFonts w:asciiTheme="minorHAnsi" w:hAnsiTheme="minorHAnsi" w:cstheme="minorHAnsi"/>
+          <w:color w:val="111111"/>
+          <w:vertAlign w:val="superscript"/>
+          <w:lang w:val="en-US"/>
+        </w:rPr>
+        <w:t>15</w:t>
+      </w:r>
+      <w:r>
+        <w:rPr>
+          <w:rFonts w:asciiTheme="majorHAnsi" w:hAnsiTheme="majorHAnsi" w:cstheme="majorHAnsi"/>
+          <w:color w:val="111111"/>
+          <w:lang w:val="en-US"/>
+        </w:rPr>
+        <w:t xml:space="preserve"> = </w:t>
+      </w:r>
+      <w:r>
+        <w:rPr>
+          <w:rFonts w:asciiTheme="minorHAnsi" w:eastAsiaTheme="minorHAnsi" w:hAnsiTheme="minorHAnsi" w:cstheme="minorBidi"/>
+          <w:lang w:val="en-US" w:eastAsia="en-US"/>
+        </w:rPr>
+        <w:t>32768 and the sum of its digits is 3 + 2 + 7 + 6 + 8 = 26.</w:t>
+      </w:r>
+      <w:r>
+        <w:rPr>
+          <w:rFonts w:asciiTheme="minorHAnsi" w:eastAsiaTheme="minorHAnsi" w:hAnsiTheme="minorHAnsi" w:cstheme="minorBidi"/>
+          <w:lang w:val="en-US" w:eastAsia="en-US"/>
+        </w:rPr>
+        <w:t xml:space="preserve"> </w:t>
+      </w:r>
+      <w:r>
+        <w:rPr>
+          <w:rFonts w:asciiTheme="minorHAnsi" w:eastAsiaTheme="minorHAnsi" w:hAnsiTheme="minorHAnsi" w:cstheme="minorBidi"/>
+          <w:lang w:val="en-US" w:eastAsia="en-US"/>
+        </w:rPr>
+        <w:t>What is the sum of the digits of the number</w:t>
+      </w:r>
+      <w:r>
+        <w:rPr>
+          <w:rFonts w:ascii="Segoe UI" w:hAnsi="Segoe UI" w:cs="Segoe UI"/>
+          <w:color w:val="111111"/>
+          <w:sz w:val="25"/>
+          <w:szCs w:val="25"/>
+          <w:lang w:val="en-US"/>
+        </w:rPr>
+        <w:t xml:space="preserve"> </w:t>
+      </w:r>
+      <w:r>
+        <w:rPr>
+          <w:rFonts w:asciiTheme="minorHAnsi" w:hAnsiTheme="minorHAnsi" w:cstheme="minorHAnsi"/>
+          <w:color w:val="111111"/>
+          <w:lang w:val="en-US"/>
+        </w:rPr>
+        <w:t>2</w:t>
+      </w:r>
+      <w:r>
+        <w:rPr>
+          <w:rFonts w:asciiTheme="minorHAnsi" w:hAnsiTheme="minorHAnsi" w:cstheme="minorHAnsi"/>
+          <w:color w:val="111111"/>
+          <w:vertAlign w:val="superscript"/>
+          <w:lang w:val="en-US"/>
+        </w:rPr>
+        <w:t>1000</w:t>
+      </w:r>
+      <w:r>
+        <w:rPr>
+          <w:rFonts w:ascii="Segoe UI" w:hAnsi="Segoe UI" w:cs="Segoe UI"/>
+          <w:color w:val="111111"/>
+          <w:sz w:val="25"/>
+          <w:szCs w:val="25"/>
+          <w:lang w:val="en-US"/>
+        </w:rPr>
+        <w:t>?</w:t>
       </w:r>
     </w:p>
     <w:p>
       <w:pPr>
         <w:pStyle w:val="NormalWeb"/>
-        <w:jc w:val="center"/>
-        <w:rPr>
-          <w:rFonts w:asciiTheme="minorHAnsi" w:eastAsiaTheme="minorHAnsi" w:hAnsiTheme="minorHAnsi" w:cstheme="minorBidi"/>
-          <w:lang w:val="en-US" w:eastAsia="en-US"/>
-        </w:rPr>
-      </w:pPr>
-      <w:r>
-        <w:rPr>
-          <w:rFonts w:asciiTheme="minorHAnsi" w:eastAsiaTheme="minorHAnsi" w:hAnsiTheme="minorHAnsi" w:cstheme="minorBidi"/>
-          <w:lang w:val="en-US" w:eastAsia="en-US"/>
-        </w:rPr>
-        <w:t>012   021   102   120   201   210</w:t>
-      </w:r>
-    </w:p>
-    <w:p>
-      <w:pPr>
-        <w:pStyle w:val="NormalWeb"/>
-        <w:rPr>
-          <w:rFonts w:asciiTheme="minorHAnsi" w:eastAsiaTheme="minorHAnsi" w:hAnsiTheme="minorHAnsi" w:cstheme="minorBidi"/>
-          <w:lang w:val="en-US" w:eastAsia="en-US"/>
-        </w:rPr>
-      </w:pPr>
-      <w:r>
-        <w:rPr>
-          <w:rFonts w:asciiTheme="minorHAnsi" w:eastAsiaTheme="minorHAnsi" w:hAnsiTheme="minorHAnsi" w:cstheme="minorBidi"/>
-          <w:lang w:val="en-US" w:eastAsia="en-US"/>
-        </w:rPr>
-        <w:t>What is the millionth lexicographic permutation of the digits 0, 1, 2, 3, 4, 5, 6, 7, 8 and 9?</w:t>
-      </w:r>
-    </w:p>
-    <w:p>
-      <w:pPr>
-        <w:rPr>
-          <w:sz w:val="24"/>
-          <w:szCs w:val="24"/>
-          <w:lang w:val="en-US"/>
-        </w:rPr>
-      </w:pPr>
-    </w:p>
-    <w:p>
-      <w:pPr>
-        <w:rPr>
-          <w:sz w:val="24"/>
-          <w:szCs w:val="24"/>
-          <w:lang w:val="en-US"/>
-        </w:rPr>
-      </w:pPr>
-      <w:r>
-        <w:rPr>
+        <w:rPr>
+          <w:rFonts w:asciiTheme="minorHAnsi" w:hAnsiTheme="minorHAnsi" w:cstheme="minorHAnsi"/>
+          <w:color w:val="111111"/>
+          <w:lang w:val="en-US"/>
+        </w:rPr>
+      </w:pPr>
+      <w:r>
+        <w:rPr>
+          <w:rFonts w:asciiTheme="minorHAnsi" w:eastAsiaTheme="minorHAnsi" w:hAnsiTheme="minorHAnsi" w:cstheme="minorBidi"/>
           <w:b/>
           <w:bCs/>
-          <w:sz w:val="24"/>
-          <w:szCs w:val="24"/>
-          <w:lang w:val="en-US"/>
-        </w:rPr>
-        <w:t>37.</w:t>
-      </w:r>
-      <w:r>
-        <w:rPr>
-          <w:sz w:val="24"/>
-          <w:szCs w:val="24"/>
-          <w:lang w:val="en-US"/>
-        </w:rPr>
-        <w:t xml:space="preserve"> The number 3797 has an interesting property. Being prime itself, it is possible to continuously remove digits from left to right, and remain prime at each stage: 3797, 797, 97, and 7. Similarly we can work from right to left: 3797, 379, 37, and 3.</w:t>
-      </w:r>
-      <w:r>
-        <w:rPr>
-          <w:sz w:val="24"/>
-          <w:szCs w:val="24"/>
-          <w:lang w:val="en-US"/>
+          <w:lang w:val="en-US" w:eastAsia="en-US"/>
+        </w:rPr>
+        <w:t xml:space="preserve">19. </w:t>
+      </w:r>
+      <w:r>
+        <w:rPr>
+          <w:rFonts w:asciiTheme="minorHAnsi" w:hAnsiTheme="minorHAnsi" w:cstheme="minorHAnsi"/>
+          <w:color w:val="111111"/>
+          <w:lang w:val="en-US"/>
+        </w:rPr>
+        <w:t>You are given the following information, but you may prefer to do some research for yourself.</w:t>
+      </w:r>
+    </w:p>
+    <w:p>
+      <w:pPr>
+        <w:numPr>
+          <w:ilvl w:val="0"/>
+          <w:numId w:val="1"/>
+        </w:numPr>
+        <w:spacing w:before="100" w:beforeAutospacing="1" w:after="100" w:afterAutospacing="1" w:line="240" w:lineRule="auto"/>
+        <w:rPr>
+          <w:rFonts w:eastAsia="Times New Roman" w:cstheme="minorHAnsi"/>
+          <w:color w:val="111111"/>
+          <w:sz w:val="24"/>
+          <w:szCs w:val="24"/>
+          <w:lang w:eastAsia="es-CO"/>
+        </w:rPr>
+      </w:pPr>
+      <w:r>
+        <w:rPr>
+          <w:rFonts w:eastAsia="Times New Roman" w:cstheme="minorHAnsi"/>
+          <w:color w:val="111111"/>
+          <w:sz w:val="24"/>
+          <w:szCs w:val="24"/>
+          <w:lang w:eastAsia="es-CO"/>
+        </w:rPr>
+        <w:t xml:space="preserve">1 Jan 1900 </w:t>
+      </w:r>
+      <w:proofErr w:type="spellStart"/>
+      <w:r>
+        <w:rPr>
+          <w:rFonts w:eastAsia="Times New Roman" w:cstheme="minorHAnsi"/>
+          <w:color w:val="111111"/>
+          <w:sz w:val="24"/>
+          <w:szCs w:val="24"/>
+          <w:lang w:eastAsia="es-CO"/>
+        </w:rPr>
+        <w:t>was</w:t>
+      </w:r>
+      <w:proofErr w:type="spellEnd"/>
+      <w:r>
+        <w:rPr>
+          <w:rFonts w:eastAsia="Times New Roman" w:cstheme="minorHAnsi"/>
+          <w:color w:val="111111"/>
+          <w:sz w:val="24"/>
+          <w:szCs w:val="24"/>
+          <w:lang w:eastAsia="es-CO"/>
+        </w:rPr>
+        <w:t xml:space="preserve"> a </w:t>
+      </w:r>
+      <w:proofErr w:type="spellStart"/>
+      <w:r>
+        <w:rPr>
+          <w:rFonts w:eastAsia="Times New Roman" w:cstheme="minorHAnsi"/>
+          <w:color w:val="111111"/>
+          <w:sz w:val="24"/>
+          <w:szCs w:val="24"/>
+          <w:lang w:eastAsia="es-CO"/>
+        </w:rPr>
+        <w:t>Monday</w:t>
+      </w:r>
+      <w:proofErr w:type="spellEnd"/>
+      <w:r>
+        <w:rPr>
+          <w:rFonts w:eastAsia="Times New Roman" w:cstheme="minorHAnsi"/>
+          <w:color w:val="111111"/>
+          <w:sz w:val="24"/>
+          <w:szCs w:val="24"/>
+          <w:lang w:eastAsia="es-CO"/>
+        </w:rPr>
+        <w:t>.</w:t>
+      </w:r>
+    </w:p>
+    <w:p>
+      <w:pPr>
+        <w:numPr>
+          <w:ilvl w:val="0"/>
+          <w:numId w:val="1"/>
+        </w:numPr>
+        <w:spacing w:before="100" w:beforeAutospacing="1" w:after="100" w:afterAutospacing="1" w:line="240" w:lineRule="auto"/>
+        <w:rPr>
+          <w:rFonts w:eastAsia="Times New Roman" w:cstheme="minorHAnsi"/>
+          <w:color w:val="111111"/>
+          <w:sz w:val="24"/>
+          <w:szCs w:val="24"/>
+          <w:lang w:eastAsia="es-CO"/>
+        </w:rPr>
+      </w:pPr>
+      <w:r>
+        <w:rPr>
+          <w:rFonts w:eastAsia="Times New Roman" w:cstheme="minorHAnsi"/>
+          <w:color w:val="111111"/>
+          <w:sz w:val="24"/>
+          <w:szCs w:val="24"/>
+          <w:lang w:val="en-US" w:eastAsia="es-CO"/>
+        </w:rPr>
+        <w:t>Thirty days has September,</w:t>
+      </w:r>
+      <w:r>
+        <w:rPr>
+          <w:rFonts w:eastAsia="Times New Roman" w:cstheme="minorHAnsi"/>
+          <w:color w:val="111111"/>
+          <w:sz w:val="24"/>
+          <w:szCs w:val="24"/>
+          <w:lang w:val="en-US" w:eastAsia="es-CO"/>
+        </w:rPr>
+        <w:br/>
+        <w:t>April, June and November.</w:t>
+      </w:r>
+      <w:r>
+        <w:rPr>
+          <w:rFonts w:eastAsia="Times New Roman" w:cstheme="minorHAnsi"/>
+          <w:color w:val="111111"/>
+          <w:sz w:val="24"/>
+          <w:szCs w:val="24"/>
+          <w:lang w:val="en-US" w:eastAsia="es-CO"/>
+        </w:rPr>
+        <w:br/>
+        <w:t>All the rest have thirty-one,</w:t>
+      </w:r>
+      <w:bookmarkStart w:id="0" w:name="_GoBack"/>
+      <w:bookmarkEnd w:id="0"/>
+      <w:r>
+        <w:rPr>
+          <w:rFonts w:eastAsia="Times New Roman" w:cstheme="minorHAnsi"/>
+          <w:color w:val="111111"/>
+          <w:sz w:val="24"/>
+          <w:szCs w:val="24"/>
+          <w:lang w:val="en-US" w:eastAsia="es-CO"/>
+        </w:rPr>
+        <w:br/>
+        <w:t>Saving February alone,</w:t>
+      </w:r>
+      <w:r>
+        <w:rPr>
+          <w:rFonts w:eastAsia="Times New Roman" w:cstheme="minorHAnsi"/>
+          <w:color w:val="111111"/>
+          <w:sz w:val="24"/>
+          <w:szCs w:val="24"/>
+          <w:lang w:val="en-US" w:eastAsia="es-CO"/>
+        </w:rPr>
+        <w:br/>
+        <w:t>Which has twenty-eight, rain or shine.</w:t>
+      </w:r>
+      <w:r>
+        <w:rPr>
+          <w:rFonts w:eastAsia="Times New Roman" w:cstheme="minorHAnsi"/>
+          <w:color w:val="111111"/>
+          <w:sz w:val="24"/>
+          <w:szCs w:val="24"/>
+          <w:lang w:val="en-US" w:eastAsia="es-CO"/>
+        </w:rPr>
+        <w:br/>
+      </w:r>
+      <w:r>
+        <w:rPr>
+          <w:rFonts w:eastAsia="Times New Roman" w:cstheme="minorHAnsi"/>
+          <w:color w:val="111111"/>
+          <w:sz w:val="24"/>
+          <w:szCs w:val="24"/>
+          <w:lang w:eastAsia="es-CO"/>
+        </w:rPr>
+        <w:t xml:space="preserve">And </w:t>
+      </w:r>
+      <w:proofErr w:type="spellStart"/>
+      <w:r>
+        <w:rPr>
+          <w:rFonts w:eastAsia="Times New Roman" w:cstheme="minorHAnsi"/>
+          <w:color w:val="111111"/>
+          <w:sz w:val="24"/>
+          <w:szCs w:val="24"/>
+          <w:lang w:eastAsia="es-CO"/>
+        </w:rPr>
+        <w:t>on</w:t>
+      </w:r>
+      <w:proofErr w:type="spellEnd"/>
+      <w:r>
+        <w:rPr>
+          <w:rFonts w:eastAsia="Times New Roman" w:cstheme="minorHAnsi"/>
+          <w:color w:val="111111"/>
+          <w:sz w:val="24"/>
+          <w:szCs w:val="24"/>
+          <w:lang w:eastAsia="es-CO"/>
         </w:rPr>
         <w:t xml:space="preserve"> </w:t>
       </w:r>
-      <w:r>
-        <w:rPr>
-          <w:sz w:val="24"/>
-          <w:szCs w:val="24"/>
-          <w:lang w:val="en-US"/>
-        </w:rPr>
-        <w:t xml:space="preserve">Find the sum of the only eleven primes that are both </w:t>
-      </w:r>
       <w:proofErr w:type="spellStart"/>
       <w:r>
         <w:rPr>
-          <w:sz w:val="24"/>
-          <w:szCs w:val="24"/>
-          <w:lang w:val="en-US"/>
-        </w:rPr>
-        <w:t>truncatable</w:t>
+          <w:rFonts w:eastAsia="Times New Roman" w:cstheme="minorHAnsi"/>
+          <w:color w:val="111111"/>
+          <w:sz w:val="24"/>
+          <w:szCs w:val="24"/>
+          <w:lang w:eastAsia="es-CO"/>
+        </w:rPr>
+        <w:t>leap</w:t>
       </w:r>
       <w:proofErr w:type="spellEnd"/>
       <w:r>
         <w:rPr>
-          <w:sz w:val="24"/>
-          <w:szCs w:val="24"/>
-          <w:lang w:val="en-US"/>
-        </w:rPr>
-        <w:t xml:space="preserve"> from left to right and right to left.</w:t>
-      </w:r>
-    </w:p>
-    <w:p>
-      <w:pPr>
-        <w:rPr>
-          <w:sz w:val="24"/>
-          <w:szCs w:val="24"/>
-          <w:lang w:val="en-US"/>
-        </w:rPr>
-      </w:pPr>
-      <w:r>
-        <w:rPr>
+          <w:rFonts w:eastAsia="Times New Roman" w:cstheme="minorHAnsi"/>
+          <w:color w:val="111111"/>
+          <w:sz w:val="24"/>
+          <w:szCs w:val="24"/>
+          <w:lang w:eastAsia="es-CO"/>
+        </w:rPr>
+        <w:t xml:space="preserve"> </w:t>
+      </w:r>
+      <w:proofErr w:type="spellStart"/>
+      <w:r>
+        <w:rPr>
+          <w:rFonts w:eastAsia="Times New Roman" w:cstheme="minorHAnsi"/>
+          <w:color w:val="111111"/>
+          <w:sz w:val="24"/>
+          <w:szCs w:val="24"/>
+          <w:lang w:eastAsia="es-CO"/>
+        </w:rPr>
+        <w:t>years</w:t>
+      </w:r>
+      <w:proofErr w:type="spellEnd"/>
+      <w:r>
+        <w:rPr>
+          <w:rFonts w:eastAsia="Times New Roman" w:cstheme="minorHAnsi"/>
+          <w:color w:val="111111"/>
+          <w:sz w:val="24"/>
+          <w:szCs w:val="24"/>
+          <w:lang w:eastAsia="es-CO"/>
+        </w:rPr>
+        <w:t xml:space="preserve">, </w:t>
+      </w:r>
+      <w:proofErr w:type="spellStart"/>
+      <w:r>
+        <w:rPr>
+          <w:rFonts w:eastAsia="Times New Roman" w:cstheme="minorHAnsi"/>
+          <w:color w:val="111111"/>
+          <w:sz w:val="24"/>
+          <w:szCs w:val="24"/>
+          <w:lang w:eastAsia="es-CO"/>
+        </w:rPr>
+        <w:t>twenty-nine</w:t>
+      </w:r>
+      <w:proofErr w:type="spellEnd"/>
+      <w:r>
+        <w:rPr>
+          <w:rFonts w:eastAsia="Times New Roman" w:cstheme="minorHAnsi"/>
+          <w:color w:val="111111"/>
+          <w:sz w:val="24"/>
+          <w:szCs w:val="24"/>
+          <w:lang w:eastAsia="es-CO"/>
+        </w:rPr>
+        <w:t>.</w:t>
+      </w:r>
+    </w:p>
+    <w:p>
+      <w:pPr>
+        <w:numPr>
+          <w:ilvl w:val="0"/>
+          <w:numId w:val="1"/>
+        </w:numPr>
+        <w:spacing w:before="100" w:beforeAutospacing="1" w:after="100" w:afterAutospacing="1" w:line="240" w:lineRule="auto"/>
+        <w:rPr>
+          <w:rFonts w:eastAsia="Times New Roman" w:cstheme="minorHAnsi"/>
+          <w:color w:val="111111"/>
+          <w:sz w:val="24"/>
+          <w:szCs w:val="24"/>
+          <w:lang w:val="en-US" w:eastAsia="es-CO"/>
+        </w:rPr>
+      </w:pPr>
+      <w:r>
+        <w:rPr>
+          <w:rFonts w:eastAsia="Times New Roman" w:cstheme="minorHAnsi"/>
+          <w:color w:val="111111"/>
+          <w:sz w:val="24"/>
+          <w:szCs w:val="24"/>
+          <w:lang w:val="en-US" w:eastAsia="es-CO"/>
+        </w:rPr>
+        <w:t>A leap year occurs on any year evenly divisible by 4, but not on a century unless it is divisible by 400.</w:t>
+      </w:r>
+    </w:p>
+    <w:p>
+      <w:pPr>
+        <w:spacing w:before="100" w:beforeAutospacing="1" w:after="100" w:afterAutospacing="1" w:line="240" w:lineRule="auto"/>
+        <w:rPr>
+          <w:rFonts w:eastAsia="Times New Roman" w:cstheme="minorHAnsi"/>
+          <w:color w:val="111111"/>
+          <w:sz w:val="24"/>
+          <w:szCs w:val="24"/>
+          <w:lang w:val="en-US" w:eastAsia="es-CO"/>
+        </w:rPr>
+      </w:pPr>
+      <w:r>
+        <w:rPr>
+          <w:rFonts w:eastAsia="Times New Roman" w:cstheme="minorHAnsi"/>
+          <w:color w:val="111111"/>
+          <w:sz w:val="24"/>
+          <w:szCs w:val="24"/>
+          <w:lang w:val="en-US" w:eastAsia="es-CO"/>
+        </w:rPr>
+        <w:t>How many Sundays fell on the first of the month during the twentieth century (1 Jan 1901 to 31 Dec 2000)?</w:t>
+      </w:r>
+    </w:p>
+    <w:p>
+      <w:pPr>
+        <w:pStyle w:val="NormalWeb"/>
+        <w:jc w:val="both"/>
+        <w:rPr>
+          <w:rFonts w:asciiTheme="minorHAnsi" w:eastAsiaTheme="minorHAnsi" w:hAnsiTheme="minorHAnsi" w:cstheme="minorBidi"/>
+          <w:lang w:val="en-US" w:eastAsia="en-US"/>
+        </w:rPr>
+      </w:pPr>
+      <w:r>
+        <w:rPr>
+          <w:rFonts w:asciiTheme="minorHAnsi" w:eastAsiaTheme="minorHAnsi" w:hAnsiTheme="minorHAnsi" w:cstheme="minorBidi"/>
           <w:b/>
           <w:bCs/>
-          <w:sz w:val="24"/>
-          <w:szCs w:val="24"/>
-          <w:lang w:val="en-US"/>
-        </w:rPr>
-        <w:t>NOTE:</w:t>
-      </w:r>
-      <w:r>
-        <w:rPr>
-          <w:sz w:val="24"/>
-          <w:szCs w:val="24"/>
-          <w:lang w:val="en-US"/>
-        </w:rPr>
-        <w:t xml:space="preserve"> 2, 3, 5, and 7 are not considered to be </w:t>
-      </w:r>
-      <w:proofErr w:type="spellStart"/>
-      <w:r>
-        <w:rPr>
-          <w:sz w:val="24"/>
-          <w:szCs w:val="24"/>
-          <w:lang w:val="en-US"/>
-        </w:rPr>
-        <w:t>truncatable</w:t>
-      </w:r>
-      <w:proofErr w:type="spellEnd"/>
-      <w:r>
-        <w:rPr>
-          <w:sz w:val="24"/>
-          <w:szCs w:val="24"/>
-          <w:lang w:val="en-US"/>
-        </w:rPr>
-        <w:t xml:space="preserve"> primes.</w:t>
-      </w:r>
-    </w:p>
-    <w:p>
-      <w:pPr>
-        <w:rPr>
-          <w:sz w:val="24"/>
-          <w:szCs w:val="24"/>
-          <w:lang w:val="en-US"/>
-        </w:rPr>
-      </w:pPr>
-    </w:p>
-    <w:p>
-      <w:pPr>
-        <w:pStyle w:val="NormalWeb"/>
-        <w:rPr>
-          <w:rFonts w:asciiTheme="minorHAnsi" w:eastAsiaTheme="minorHAnsi" w:hAnsiTheme="minorHAnsi" w:cstheme="minorBidi"/>
-          <w:lang w:val="en-US" w:eastAsia="en-US"/>
-        </w:rPr>
-      </w:pPr>
-      <w:r>
-        <w:rPr>
-          <w:rFonts w:asciiTheme="minorHAnsi" w:eastAsiaTheme="minorHAnsi" w:hAnsiTheme="minorHAnsi" w:cstheme="minorBidi"/>
+          <w:lang w:val="en-US" w:eastAsia="en-US"/>
+        </w:rPr>
+        <w:t>24.</w:t>
+      </w:r>
+      <w:r>
+        <w:rPr>
           <w:b/>
           <w:bCs/>
-          <w:lang w:val="en-US" w:eastAsia="en-US"/>
-        </w:rPr>
+          <w:lang w:val="en-US"/>
+        </w:rPr>
+        <w:t xml:space="preserve"> </w:t>
+      </w:r>
+      <w:r>
+        <w:rPr>
+          <w:rFonts w:asciiTheme="minorHAnsi" w:eastAsiaTheme="minorHAnsi" w:hAnsiTheme="minorHAnsi" w:cstheme="minorBidi"/>
+          <w:lang w:val="en-US" w:eastAsia="en-US"/>
+        </w:rPr>
+        <w:t xml:space="preserve">A permutation is an ordered arrangement of objects. For example, 3124 is one possible permutation of the digits 1, 2, 3 and 4. If </w:t>
+      </w:r>
+      <w:proofErr w:type="gramStart"/>
+      <w:r>
+        <w:rPr>
+          <w:rFonts w:asciiTheme="minorHAnsi" w:eastAsiaTheme="minorHAnsi" w:hAnsiTheme="minorHAnsi" w:cstheme="minorBidi"/>
+          <w:lang w:val="en-US" w:eastAsia="en-US"/>
+        </w:rPr>
+        <w:t>all of</w:t>
+      </w:r>
+      <w:proofErr w:type="gramEnd"/>
+      <w:r>
+        <w:rPr>
+          <w:rFonts w:asciiTheme="minorHAnsi" w:eastAsiaTheme="minorHAnsi" w:hAnsiTheme="minorHAnsi" w:cstheme="minorBidi"/>
+          <w:lang w:val="en-US" w:eastAsia="en-US"/>
+        </w:rPr>
+        <w:t xml:space="preserve"> the permutations are listed numerically or alphabetically, we call it lexicographic order. The lexicographic permutations of 0, 1 and 2 are:</w:t>
+      </w:r>
+    </w:p>
+    <w:p>
+      <w:pPr>
+        <w:pStyle w:val="NormalWeb"/>
+        <w:jc w:val="both"/>
+        <w:rPr>
+          <w:rFonts w:asciiTheme="minorHAnsi" w:eastAsiaTheme="minorHAnsi" w:hAnsiTheme="minorHAnsi" w:cstheme="minorBidi"/>
+          <w:lang w:val="en-US" w:eastAsia="en-US"/>
+        </w:rPr>
+      </w:pPr>
+      <w:r>
+        <w:rPr>
+          <w:rFonts w:asciiTheme="minorHAnsi" w:eastAsiaTheme="minorHAnsi" w:hAnsiTheme="minorHAnsi" w:cstheme="minorBidi"/>
+          <w:lang w:val="en-US" w:eastAsia="en-US"/>
+        </w:rPr>
+        <w:t>012   021   102   120   201   210</w:t>
+      </w:r>
+    </w:p>
+    <w:p>
+      <w:pPr>
+        <w:pStyle w:val="NormalWeb"/>
+        <w:jc w:val="both"/>
+        <w:rPr>
+          <w:rFonts w:asciiTheme="minorHAnsi" w:eastAsiaTheme="minorHAnsi" w:hAnsiTheme="minorHAnsi" w:cstheme="minorBidi"/>
+          <w:lang w:val="en-US" w:eastAsia="en-US"/>
+        </w:rPr>
+      </w:pPr>
+      <w:r>
+        <w:rPr>
+          <w:rFonts w:asciiTheme="minorHAnsi" w:eastAsiaTheme="minorHAnsi" w:hAnsiTheme="minorHAnsi" w:cstheme="minorBidi"/>
+          <w:lang w:val="en-US" w:eastAsia="en-US"/>
+        </w:rPr>
+        <w:t>What is the millionth lexicographic permutation of the digits 0, 1, 2, 3, 4, 5, 6, 7, 8 and 9?</w:t>
+      </w:r>
+    </w:p>
+    <w:p>
+      <w:pPr>
+        <w:jc w:val="both"/>
+        <w:rPr>
+          <w:sz w:val="24"/>
+          <w:szCs w:val="24"/>
+          <w:lang w:val="en-US"/>
+        </w:rPr>
+      </w:pPr>
+    </w:p>
+    <w:p>
+      <w:pPr>
+        <w:jc w:val="both"/>
+        <w:rPr>
+          <w:sz w:val="24"/>
+          <w:szCs w:val="24"/>
+          <w:lang w:val="en-US"/>
+        </w:rPr>
+      </w:pPr>
+      <w:r>
+        <w:rPr>
+          <w:b/>
+          <w:bCs/>
+          <w:sz w:val="24"/>
+          <w:szCs w:val="24"/>
+          <w:lang w:val="en-US"/>
+        </w:rPr>
+        <w:t>37.</w:t>
+      </w:r>
+      <w:r>
+        <w:rPr>
+          <w:sz w:val="24"/>
+          <w:szCs w:val="24"/>
+          <w:lang w:val="en-US"/>
+        </w:rPr>
+        <w:t xml:space="preserve"> The number 3797 has an interesting property. Being prime itself, it is possible to continuously remove digits from left to right, and remain prime at each stage: 3797, 797, 97, and 7. Similarly we can work from right to left: 3797, 379, 37, and 3.</w:t>
+      </w:r>
+      <w:r>
+        <w:rPr>
+          <w:sz w:val="24"/>
+          <w:szCs w:val="24"/>
+          <w:lang w:val="en-US"/>
+        </w:rPr>
+        <w:t xml:space="preserve"> </w:t>
+      </w:r>
+      <w:r>
+        <w:rPr>
+          <w:sz w:val="24"/>
+          <w:szCs w:val="24"/>
+          <w:lang w:val="en-US"/>
+        </w:rPr>
+        <w:t xml:space="preserve">Find the sum of the only eleven primes that are both </w:t>
+      </w:r>
+      <w:proofErr w:type="spellStart"/>
+      <w:r>
+        <w:rPr>
+          <w:sz w:val="24"/>
+          <w:szCs w:val="24"/>
+          <w:lang w:val="en-US"/>
+        </w:rPr>
+        <w:t>truncatable</w:t>
+      </w:r>
+      <w:proofErr w:type="spellEnd"/>
+      <w:r>
+        <w:rPr>
+          <w:sz w:val="24"/>
+          <w:szCs w:val="24"/>
+          <w:lang w:val="en-US"/>
+        </w:rPr>
+        <w:t xml:space="preserve"> from left to right and right to left.</w:t>
+      </w:r>
+    </w:p>
+    <w:p>
+      <w:pPr>
+        <w:jc w:val="both"/>
+        <w:rPr>
+          <w:sz w:val="24"/>
+          <w:szCs w:val="24"/>
+          <w:lang w:val="en-US"/>
+        </w:rPr>
+      </w:pPr>
+      <w:r>
+        <w:rPr>
+          <w:b/>
+          <w:bCs/>
+          <w:sz w:val="24"/>
+          <w:szCs w:val="24"/>
+          <w:lang w:val="en-US"/>
+        </w:rPr>
+        <w:t>NOTE:</w:t>
+      </w:r>
+      <w:r>
+        <w:rPr>
+          <w:sz w:val="24"/>
+          <w:szCs w:val="24"/>
+          <w:lang w:val="en-US"/>
+        </w:rPr>
+        <w:t xml:space="preserve"> 2, 3, 5, and 7 are not considered to be </w:t>
+      </w:r>
+      <w:proofErr w:type="spellStart"/>
+      <w:r>
+        <w:rPr>
+          <w:sz w:val="24"/>
+          <w:szCs w:val="24"/>
+          <w:lang w:val="en-US"/>
+        </w:rPr>
+        <w:t>truncatable</w:t>
+      </w:r>
+      <w:proofErr w:type="spellEnd"/>
+      <w:r>
+        <w:rPr>
+          <w:sz w:val="24"/>
+          <w:szCs w:val="24"/>
+          <w:lang w:val="en-US"/>
+        </w:rPr>
+        <w:t xml:space="preserve"> primes.</w:t>
+      </w:r>
+    </w:p>
+    <w:p>
+      <w:pPr>
+        <w:jc w:val="both"/>
+        <w:rPr>
+          <w:sz w:val="24"/>
+          <w:szCs w:val="24"/>
+          <w:lang w:val="en-US"/>
+        </w:rPr>
+      </w:pPr>
+    </w:p>
+    <w:p>
+      <w:pPr>
+        <w:pStyle w:val="NormalWeb"/>
+        <w:jc w:val="both"/>
+        <w:rPr>
+          <w:rFonts w:asciiTheme="minorHAnsi" w:eastAsiaTheme="minorHAnsi" w:hAnsiTheme="minorHAnsi" w:cstheme="minorBidi"/>
+          <w:lang w:val="en-US" w:eastAsia="en-US"/>
+        </w:rPr>
+      </w:pPr>
+      <w:r>
+        <w:rPr>
+          <w:rFonts w:asciiTheme="minorHAnsi" w:eastAsiaTheme="minorHAnsi" w:hAnsiTheme="minorHAnsi" w:cstheme="minorBidi"/>
+          <w:b/>
+          <w:bCs/>
+          <w:lang w:val="en-US" w:eastAsia="en-US"/>
+        </w:rPr>
+        <w:lastRenderedPageBreak/>
         <w:t>57.</w:t>
       </w:r>
       <w:r>
@@ -286,14 +735,7 @@
           <w:rFonts w:asciiTheme="minorHAnsi" w:eastAsiaTheme="minorHAnsi" w:hAnsiTheme="minorHAnsi" w:cstheme="minorBidi"/>
           <w:lang w:val="en-US" w:eastAsia="en-US"/>
         </w:rPr>
-        <w:t xml:space="preserve"> </w:t>
-      </w:r>
-      <w:r>
-        <w:rPr>
-          <w:rFonts w:asciiTheme="minorHAnsi" w:eastAsiaTheme="minorHAnsi" w:hAnsiTheme="minorHAnsi" w:cstheme="minorBidi"/>
-          <w:lang w:val="en-US" w:eastAsia="en-US"/>
-        </w:rPr>
-        <w:t>It is possible to show that the square root of two can be expressed as an infinite continued fraction</w:t>
+        <w:t xml:space="preserve"> It is possible to show that the square root of two can be expressed as an infinite continued fraction</w:t>
       </w:r>
       <w:r>
         <w:rPr>
@@ -306,7 +748,7 @@
     <w:p>
       <w:pPr>
         <w:pStyle w:val="NormalWeb"/>
-        <w:jc w:val="center"/>
+        <w:jc w:val="both"/>
         <w:rPr>
           <w:rFonts w:asciiTheme="minorHAnsi" w:eastAsiaTheme="minorHAnsi" w:hAnsiTheme="minorHAnsi" w:cstheme="minorBidi"/>
           <w:lang w:val="en-US" w:eastAsia="en-US"/>
@@ -321,72 +763,6 @@
             <wp:extent cx="1600200" cy="681273"/>
             <wp:effectExtent l="0" t="0" r="0" b="5080"/>
             <wp:docPr id="1" name="Imagen 1"/>
-            <wp:cNvGraphicFramePr>
-              <a:graphicFrameLocks xmlns:a="http://schemas.openxmlformats.org/drawingml/2006/main" noChangeAspect="1"/>
-            </wp:cNvGraphicFramePr>
-            <a:graphic xmlns:a="http://schemas.openxmlformats.org/drawingml/2006/main">
-              <a:graphicData uri="http://schemas.openxmlformats.org/drawingml/2006/picture">
-                <pic:pic xmlns:pic="http://schemas.openxmlformats.org/drawingml/2006/picture">
-                  <pic:nvPicPr>
-                    <pic:cNvPr id="1" name=""/>
-                    <pic:cNvPicPr/>
-                  </pic:nvPicPr>
-                  <pic:blipFill>
-                    <a:blip r:embed="rId5"/>
-                    <a:stretch>
-                      <a:fillRect/>
-                    </a:stretch>
-                  </pic:blipFill>
-                  <pic:spPr>
-                    <a:xfrm>
-                      <a:off x="0" y="0"/>
-                      <a:ext cx="1615844" cy="687933"/>
-                    </a:xfrm>
-                    <a:prstGeom prst="rect">
-                      <a:avLst/>
-                    </a:prstGeom>
-                  </pic:spPr>
-                </pic:pic>
-              </a:graphicData>
-            </a:graphic>
-          </wp:inline>
-        </w:drawing>
-      </w:r>
-    </w:p>
-    <w:p>
-      <w:pPr>
-        <w:pStyle w:val="NormalWeb"/>
-        <w:rPr>
-          <w:rFonts w:asciiTheme="minorHAnsi" w:eastAsiaTheme="minorHAnsi" w:hAnsiTheme="minorHAnsi" w:cstheme="minorBidi"/>
-          <w:lang w:val="en-US" w:eastAsia="en-US"/>
-        </w:rPr>
-      </w:pPr>
-      <w:r>
-        <w:rPr>
-          <w:rFonts w:asciiTheme="minorHAnsi" w:eastAsiaTheme="minorHAnsi" w:hAnsiTheme="minorHAnsi" w:cstheme="minorBidi"/>
-          <w:lang w:val="en-US" w:eastAsia="en-US"/>
-        </w:rPr>
-        <w:t>By expanding this for the first four iterations, we get:</w:t>
-      </w:r>
-    </w:p>
-    <w:p>
-      <w:pPr>
-        <w:pStyle w:val="NormalWeb"/>
-        <w:spacing w:before="0" w:after="0"/>
-        <w:rPr>
-          <w:rFonts w:asciiTheme="minorHAnsi" w:eastAsiaTheme="minorHAnsi" w:hAnsiTheme="minorHAnsi" w:cstheme="minorBidi"/>
-          <w:lang w:val="en-US" w:eastAsia="en-US"/>
-        </w:rPr>
-      </w:pPr>
-      <w:r>
-        <w:rPr>
-          <w:noProof/>
-        </w:rPr>
-        <w:drawing>
-          <wp:inline distT="0" distB="0" distL="0" distR="0" wp14:anchorId="5B5E413E" wp14:editId="4A3D2A8D">
-            <wp:extent cx="2781300" cy="1228725"/>
-            <wp:effectExtent l="0" t="0" r="0" b="9525"/>
-            <wp:docPr id="2" name="Imagen 2"/>
             <wp:cNvGraphicFramePr>
               <a:graphicFrameLocks xmlns:a="http://schemas.openxmlformats.org/drawingml/2006/main" noChangeAspect="1"/>
             </wp:cNvGraphicFramePr>
@@ -406,6 +782,74 @@
                   <pic:spPr>
                     <a:xfrm>
                       <a:off x="0" y="0"/>
+                      <a:ext cx="1615844" cy="687933"/>
+                    </a:xfrm>
+                    <a:prstGeom prst="rect">
+                      <a:avLst/>
+                    </a:prstGeom>
+                  </pic:spPr>
+                </pic:pic>
+              </a:graphicData>
+            </a:graphic>
+          </wp:inline>
+        </w:drawing>
+      </w:r>
+    </w:p>
+    <w:p>
+      <w:pPr>
+        <w:pStyle w:val="NormalWeb"/>
+        <w:jc w:val="both"/>
+        <w:rPr>
+          <w:rFonts w:asciiTheme="minorHAnsi" w:eastAsiaTheme="minorHAnsi" w:hAnsiTheme="minorHAnsi" w:cstheme="minorBidi"/>
+          <w:lang w:val="en-US" w:eastAsia="en-US"/>
+        </w:rPr>
+      </w:pPr>
+      <w:r>
+        <w:rPr>
+          <w:rFonts w:asciiTheme="minorHAnsi" w:eastAsiaTheme="minorHAnsi" w:hAnsiTheme="minorHAnsi" w:cstheme="minorBidi"/>
+          <w:lang w:val="en-US" w:eastAsia="en-US"/>
+        </w:rPr>
+        <w:t>By expanding this for the first four iterations, we get:</w:t>
+      </w:r>
+    </w:p>
+    <w:p>
+      <w:pPr>
+        <w:pStyle w:val="NormalWeb"/>
+        <w:spacing w:before="0" w:after="0"/>
+        <w:jc w:val="both"/>
+        <w:rPr>
+          <w:rFonts w:asciiTheme="minorHAnsi" w:eastAsiaTheme="minorHAnsi" w:hAnsiTheme="minorHAnsi" w:cstheme="minorBidi"/>
+          <w:lang w:val="en-US" w:eastAsia="en-US"/>
+        </w:rPr>
+      </w:pPr>
+      <w:r>
+        <w:rPr>
+          <w:noProof/>
+        </w:rPr>
+        <w:drawing>
+          <wp:inline distT="0" distB="0" distL="0" distR="0" wp14:anchorId="5B5E413E" wp14:editId="4A3D2A8D">
+            <wp:extent cx="2781300" cy="1228725"/>
+            <wp:effectExtent l="0" t="0" r="0" b="9525"/>
+            <wp:docPr id="2" name="Imagen 2"/>
+            <wp:cNvGraphicFramePr>
+              <a:graphicFrameLocks xmlns:a="http://schemas.openxmlformats.org/drawingml/2006/main" noChangeAspect="1"/>
+            </wp:cNvGraphicFramePr>
+            <a:graphic xmlns:a="http://schemas.openxmlformats.org/drawingml/2006/main">
+              <a:graphicData uri="http://schemas.openxmlformats.org/drawingml/2006/picture">
+                <pic:pic xmlns:pic="http://schemas.openxmlformats.org/drawingml/2006/picture">
+                  <pic:nvPicPr>
+                    <pic:cNvPr id="1" name=""/>
+                    <pic:cNvPicPr/>
+                  </pic:nvPicPr>
+                  <pic:blipFill>
+                    <a:blip r:embed="rId7"/>
+                    <a:stretch>
+                      <a:fillRect/>
+                    </a:stretch>
+                  </pic:blipFill>
+                  <pic:spPr>
+                    <a:xfrm>
+                      <a:off x="0" y="0"/>
                       <a:ext cx="2781300" cy="1228725"/>
                     </a:xfrm>
                     <a:prstGeom prst="rect">
@@ -430,6 +874,7 @@
       <w:pPr>
         <w:pStyle w:val="NormalWeb"/>
         <w:spacing w:before="0" w:after="0"/>
+        <w:jc w:val="both"/>
         <w:rPr>
           <w:rFonts w:asciiTheme="minorHAnsi" w:eastAsiaTheme="minorHAnsi" w:hAnsiTheme="minorHAnsi" w:cstheme="minorBidi"/>
           <w:lang w:val="en-US" w:eastAsia="en-US"/>
@@ -440,8 +885,9 @@
       <w:pPr>
         <w:pStyle w:val="NormalWeb"/>
         <w:spacing w:before="0" w:after="0"/>
-        <w:rPr>
-          <w:rFonts w:ascii="Segoe UI" w:hAnsi="Segoe UI" w:cs="Segoe UI"/>
+        <w:jc w:val="both"/>
+        <w:rPr>
+          <w:rFonts w:asciiTheme="minorHAnsi" w:hAnsiTheme="minorHAnsi" w:cstheme="minorHAnsi"/>
           <w:color w:val="111111"/>
           <w:sz w:val="25"/>
           <w:szCs w:val="25"/>
@@ -450,166 +896,129 @@
       </w:pPr>
       <w:r>
         <w:rPr>
-          <w:rFonts w:ascii="Segoe UI" w:hAnsi="Segoe UI" w:cs="Segoe UI"/>
+          <w:rFonts w:asciiTheme="minorHAnsi" w:hAnsiTheme="minorHAnsi" w:cstheme="minorHAnsi"/>
           <w:color w:val="111111"/>
           <w:sz w:val="25"/>
           <w:szCs w:val="25"/>
           <w:lang w:val="en-US"/>
         </w:rPr>
-        <w:lastRenderedPageBreak/>
         <w:t>The next three expansions are </w:t>
       </w:r>
       <w:r>
         <w:rPr>
           <w:rStyle w:val="mn"/>
-          <w:rFonts w:ascii="MathJax_Main" w:hAnsi="MathJax_Main" w:cs="Segoe UI"/>
+          <w:rFonts w:asciiTheme="minorHAnsi" w:hAnsiTheme="minorHAnsi" w:cstheme="minorHAnsi"/>
           <w:color w:val="111111"/>
           <w:sz w:val="21"/>
           <w:szCs w:val="21"/>
           <w:bdr w:val="none" w:sz="0" w:space="0" w:color="auto" w:frame="1"/>
           <w:lang w:val="en-US"/>
         </w:rPr>
-        <w:t>99</w:t>
+        <w:t>99/70</w:t>
+      </w:r>
+      <w:r>
+        <w:rPr>
+          <w:rFonts w:asciiTheme="minorHAnsi" w:hAnsiTheme="minorHAnsi" w:cstheme="minorHAnsi"/>
+          <w:color w:val="111111"/>
+          <w:sz w:val="25"/>
+          <w:szCs w:val="25"/>
+          <w:lang w:val="en-US"/>
+        </w:rPr>
+        <w:t>, </w:t>
       </w:r>
       <w:r>
         <w:rPr>
           <w:rStyle w:val="mn"/>
-          <w:rFonts w:ascii="MathJax_Main" w:hAnsi="MathJax_Main" w:cs="Segoe UI"/>
+          <w:rFonts w:asciiTheme="minorHAnsi" w:hAnsiTheme="minorHAnsi" w:cstheme="minorHAnsi"/>
           <w:color w:val="111111"/>
           <w:sz w:val="21"/>
           <w:szCs w:val="21"/>
           <w:bdr w:val="none" w:sz="0" w:space="0" w:color="auto" w:frame="1"/>
           <w:lang w:val="en-US"/>
         </w:rPr>
-        <w:t>/70</w:t>
-      </w:r>
-      <w:r>
-        <w:rPr>
-          <w:rFonts w:ascii="Segoe UI" w:hAnsi="Segoe UI" w:cs="Segoe UI"/>
+        <w:t>239/169</w:t>
+      </w:r>
+      <w:r>
+        <w:rPr>
+          <w:rFonts w:asciiTheme="minorHAnsi" w:hAnsiTheme="minorHAnsi" w:cstheme="minorHAnsi"/>
           <w:color w:val="111111"/>
           <w:sz w:val="25"/>
           <w:szCs w:val="25"/>
           <w:lang w:val="en-US"/>
         </w:rPr>
-        <w:t>, </w:t>
+        <w:t>, and </w:t>
       </w:r>
       <w:r>
         <w:rPr>
           <w:rStyle w:val="mn"/>
-          <w:rFonts w:ascii="MathJax_Main" w:hAnsi="MathJax_Main" w:cs="Segoe UI"/>
+          <w:rFonts w:asciiTheme="minorHAnsi" w:hAnsiTheme="minorHAnsi" w:cstheme="minorHAnsi"/>
           <w:color w:val="111111"/>
           <w:sz w:val="21"/>
           <w:szCs w:val="21"/>
           <w:bdr w:val="none" w:sz="0" w:space="0" w:color="auto" w:frame="1"/>
           <w:lang w:val="en-US"/>
         </w:rPr>
-        <w:t>239</w:t>
+        <w:t>577/408</w:t>
+      </w:r>
+      <w:r>
+        <w:rPr>
+          <w:rFonts w:asciiTheme="minorHAnsi" w:hAnsiTheme="minorHAnsi" w:cstheme="minorHAnsi"/>
+          <w:color w:val="111111"/>
+          <w:sz w:val="25"/>
+          <w:szCs w:val="25"/>
+          <w:lang w:val="en-US"/>
+        </w:rPr>
+        <w:t>, but the eighth expansion, </w:t>
       </w:r>
       <w:r>
         <w:rPr>
           <w:rStyle w:val="mn"/>
-          <w:rFonts w:ascii="MathJax_Main" w:hAnsi="MathJax_Main" w:cs="Segoe UI"/>
+          <w:rFonts w:asciiTheme="minorHAnsi" w:hAnsiTheme="minorHAnsi" w:cstheme="minorHAnsi"/>
           <w:color w:val="111111"/>
           <w:sz w:val="21"/>
           <w:szCs w:val="21"/>
           <w:bdr w:val="none" w:sz="0" w:space="0" w:color="auto" w:frame="1"/>
           <w:lang w:val="en-US"/>
         </w:rPr>
-        <w:t>/169</w:t>
-      </w:r>
-      <w:r>
-        <w:rPr>
-          <w:rFonts w:ascii="Segoe UI" w:hAnsi="Segoe UI" w:cs="Segoe UI"/>
+        <w:t>1393/985</w:t>
+      </w:r>
+      <w:r>
+        <w:rPr>
+          <w:rFonts w:asciiTheme="minorHAnsi" w:hAnsiTheme="minorHAnsi" w:cstheme="minorHAnsi"/>
           <w:color w:val="111111"/>
           <w:sz w:val="25"/>
           <w:szCs w:val="25"/>
           <w:lang w:val="en-US"/>
         </w:rPr>
-        <w:t>, and </w:t>
-      </w:r>
-      <w:r>
-        <w:rPr>
-          <w:rStyle w:val="mn"/>
-          <w:rFonts w:ascii="MathJax_Main" w:hAnsi="MathJax_Main" w:cs="Segoe UI"/>
-          <w:color w:val="111111"/>
-          <w:sz w:val="21"/>
-          <w:szCs w:val="21"/>
-          <w:bdr w:val="none" w:sz="0" w:space="0" w:color="auto" w:frame="1"/>
-          <w:lang w:val="en-US"/>
-        </w:rPr>
-        <w:t>577/408</w:t>
-      </w:r>
-      <w:r>
-        <w:rPr>
-          <w:rFonts w:ascii="Segoe UI" w:hAnsi="Segoe UI" w:cs="Segoe UI"/>
+        <w:t>, is the first example where the number of digits in the numerator exceeds the number of digits in the denominator.</w:t>
+      </w:r>
+    </w:p>
+    <w:p>
+      <w:pPr>
+        <w:pStyle w:val="NormalWeb"/>
+        <w:jc w:val="both"/>
+        <w:rPr>
+          <w:rFonts w:asciiTheme="minorHAnsi" w:hAnsiTheme="minorHAnsi" w:cstheme="minorHAnsi"/>
           <w:color w:val="111111"/>
           <w:sz w:val="25"/>
           <w:szCs w:val="25"/>
           <w:lang w:val="en-US"/>
         </w:rPr>
-        <w:t>, but the eighth expansion, </w:t>
-      </w:r>
-      <w:r>
-        <w:rPr>
-          <w:rStyle w:val="mn"/>
-          <w:rFonts w:ascii="MathJax_Main" w:hAnsi="MathJax_Main" w:cs="Segoe UI"/>
-          <w:color w:val="111111"/>
-          <w:sz w:val="21"/>
-          <w:szCs w:val="21"/>
-          <w:bdr w:val="none" w:sz="0" w:space="0" w:color="auto" w:frame="1"/>
-          <w:lang w:val="en-US"/>
-        </w:rPr>
-        <w:t>1393</w:t>
-      </w:r>
-      <w:r>
-        <w:rPr>
-          <w:rStyle w:val="mn"/>
-          <w:rFonts w:ascii="MathJax_Main" w:hAnsi="MathJax_Main" w:cs="Segoe UI"/>
-          <w:color w:val="111111"/>
-          <w:sz w:val="21"/>
-          <w:szCs w:val="21"/>
-          <w:bdr w:val="none" w:sz="0" w:space="0" w:color="auto" w:frame="1"/>
-          <w:lang w:val="en-US"/>
-        </w:rPr>
-        <w:t>/985</w:t>
-      </w:r>
-      <w:r>
-        <w:rPr>
-          <w:rFonts w:ascii="Segoe UI" w:hAnsi="Segoe UI" w:cs="Segoe UI"/>
+      </w:pPr>
+      <w:r>
+        <w:rPr>
+          <w:rFonts w:asciiTheme="minorHAnsi" w:hAnsiTheme="minorHAnsi" w:cstheme="minorHAnsi"/>
           <w:color w:val="111111"/>
           <w:sz w:val="25"/>
           <w:szCs w:val="25"/>
           <w:lang w:val="en-US"/>
         </w:rPr>
-        <w:t>, is the first example where the number of digits in the numerator exceeds the number of digits in the denominator.</w:t>
-      </w:r>
-    </w:p>
-    <w:p>
-      <w:pPr>
-        <w:pStyle w:val="NormalWeb"/>
-        <w:rPr>
-          <w:rFonts w:ascii="Segoe UI" w:hAnsi="Segoe UI" w:cs="Segoe UI"/>
-          <w:color w:val="111111"/>
-          <w:sz w:val="25"/>
-          <w:szCs w:val="25"/>
-          <w:lang w:val="en-US"/>
-        </w:rPr>
-      </w:pPr>
-      <w:r>
-        <w:rPr>
-          <w:rFonts w:ascii="Segoe UI" w:hAnsi="Segoe UI" w:cs="Segoe UI"/>
-          <w:color w:val="111111"/>
-          <w:sz w:val="25"/>
-          <w:szCs w:val="25"/>
-          <w:lang w:val="en-US"/>
-        </w:rPr>
         <w:t>In the first one-thousand expansions, how many fractions contain a numerator with more digits than the denominator?</w:t>
       </w:r>
-      <w:bookmarkStart w:id="0" w:name="_GoBack"/>
-      <w:bookmarkEnd w:id="0"/>
-    </w:p>
-    <w:p>
-      <w:pPr>
+    </w:p>
+    <w:p>
+      <w:pPr>
+        <w:jc w:val="both"/>
         <w:rPr>
           <w:sz w:val="24"/>
           <w:szCs w:val="24"/>
@@ -625,6 +1034,163 @@
     </w:sectPr>
   </w:body>
 </w:document>
+</file>
+
+<file path=word/numbering.xml><?xml version="1.0" encoding="utf-8"?>
+<w:numbering xmlns:wpc="http://schemas.microsoft.com/office/word/2010/wordprocessingCanvas" xmlns:cx="http://schemas.microsoft.com/office/drawing/2014/chartex" xmlns:cx1="http://schemas.microsoft.com/office/drawing/2015/9/8/chartex" xmlns:cx2="http://schemas.microsoft.com/office/drawing/2015/10/21/chartex" xmlns:cx3="http://schemas.microsoft.com/office/drawing/2016/5/9/chartex" xmlns:cx4="http://schemas.microsoft.com/office/drawing/2016/5/10/chartex" xmlns:cx5="http://schemas.microsoft.com/office/drawing/2016/5/11/chartex" xmlns:cx6="http://schemas.microsoft.com/office/drawing/2016/5/12/chartex" xmlns:cx7="http://schemas.microsoft.com/office/drawing/2016/5/13/chartex" xmlns:cx8="http://schemas.microsoft.com/office/drawing/2016/5/14/chartex" xmlns:mc="http://schemas.openxmlformats.org/markup-compatibility/2006" xmlns:aink="http://schemas.microsoft.com/office/drawing/2016/ink" xmlns:am3d="http://schemas.microsoft.com/office/drawing/2017/model3d" xmlns:o="urn:schemas-microsoft-com:office:office" xmlns:r="http://schemas.openxmlformats.org/officeDocument/2006/relationships" xmlns:m="http://schemas.openxmlformats.org/officeDocument/2006/math" xmlns:v="urn:schemas-microsoft-com:vml" xmlns:wp14="http://schemas.microsoft.com/office/word/2010/wordprocessingDrawing" xmlns:wp="http://schemas.openxmlformats.org/drawingml/2006/wordprocessingDrawing" xmlns:w10="urn:schemas-microsoft-com:office:word" xmlns:w="http://schemas.openxmlformats.org/wordprocessingml/2006/main" xmlns:w14="http://schemas.microsoft.com/office/word/2010/wordml" xmlns:w15="http://schemas.microsoft.com/office/word/2012/wordml" xmlns:w16cid="http://schemas.microsoft.com/office/word/2016/wordml/cid" xmlns:w16se="http://schemas.microsoft.com/office/word/2015/wordml/symex" xmlns:wpg="http://schemas.microsoft.com/office/word/2010/wordprocessingGroup" xmlns:wpi="http://schemas.microsoft.com/office/word/2010/wordprocessingInk" xmlns:wne="http://schemas.microsoft.com/office/word/2006/wordml" xmlns:wps="http://schemas.microsoft.com/office/word/2010/wordprocessingShape" mc:Ignorable="w14 w15 w16se w16cid wp14">
+  <w:abstractNum w:abstractNumId="0" w15:restartNumberingAfterBreak="0">
+    <w:nsid w:val="64FD7FFA"/>
+    <w:multiLevelType w:val="multilevel"/>
+    <w:tmpl w:val="6E0AE88E"/>
+    <w:lvl w:ilvl="0">
+      <w:start w:val="1"/>
+      <w:numFmt w:val="bullet"/>
+      <w:lvlText w:val=""/>
+      <w:lvlJc w:val="left"/>
+      <w:pPr>
+        <w:tabs>
+          <w:tab w:val="num" w:pos="720"/>
+        </w:tabs>
+        <w:ind w:left="720" w:hanging="360"/>
+      </w:pPr>
+      <w:rPr>
+        <w:rFonts w:ascii="Wingdings" w:hAnsi="Wingdings" w:hint="default"/>
+        <w:sz w:val="20"/>
+      </w:rPr>
+    </w:lvl>
+    <w:lvl w:ilvl="1" w:tentative="1">
+      <w:start w:val="1"/>
+      <w:numFmt w:val="bullet"/>
+      <w:lvlText w:val="o"/>
+      <w:lvlJc w:val="left"/>
+      <w:pPr>
+        <w:tabs>
+          <w:tab w:val="num" w:pos="1440"/>
+        </w:tabs>
+        <w:ind w:left="1440" w:hanging="360"/>
+      </w:pPr>
+      <w:rPr>
+        <w:rFonts w:ascii="Courier New" w:hAnsi="Courier New" w:hint="default"/>
+        <w:sz w:val="20"/>
+      </w:rPr>
+    </w:lvl>
+    <w:lvl w:ilvl="2" w:tentative="1">
+      <w:start w:val="1"/>
+      <w:numFmt w:val="bullet"/>
+      <w:lvlText w:val=""/>
+      <w:lvlJc w:val="left"/>
+      <w:pPr>
+        <w:tabs>
+          <w:tab w:val="num" w:pos="2160"/>
+        </w:tabs>
+        <w:ind w:left="2160" w:hanging="360"/>
+      </w:pPr>
+      <w:rPr>
+        <w:rFonts w:ascii="Wingdings" w:hAnsi="Wingdings" w:hint="default"/>
+        <w:sz w:val="20"/>
+      </w:rPr>
+    </w:lvl>
+    <w:lvl w:ilvl="3" w:tentative="1">
+      <w:start w:val="1"/>
+      <w:numFmt w:val="bullet"/>
+      <w:lvlText w:val=""/>
+      <w:lvlJc w:val="left"/>
+      <w:pPr>
+        <w:tabs>
+          <w:tab w:val="num" w:pos="2880"/>
+        </w:tabs>
+        <w:ind w:left="2880" w:hanging="360"/>
+      </w:pPr>
+      <w:rPr>
+        <w:rFonts w:ascii="Wingdings" w:hAnsi="Wingdings" w:hint="default"/>
+        <w:sz w:val="20"/>
+      </w:rPr>
+    </w:lvl>
+    <w:lvl w:ilvl="4" w:tentative="1">
+      <w:start w:val="1"/>
+      <w:numFmt w:val="bullet"/>
+      <w:lvlText w:val=""/>
+      <w:lvlJc w:val="left"/>
+      <w:pPr>
+        <w:tabs>
+          <w:tab w:val="num" w:pos="3600"/>
+        </w:tabs>
+        <w:ind w:left="3600" w:hanging="360"/>
+      </w:pPr>
+      <w:rPr>
+        <w:rFonts w:ascii="Wingdings" w:hAnsi="Wingdings" w:hint="default"/>
+        <w:sz w:val="20"/>
+      </w:rPr>
+    </w:lvl>
+    <w:lvl w:ilvl="5" w:tentative="1">
+      <w:start w:val="1"/>
+      <w:numFmt w:val="bullet"/>
+      <w:lvlText w:val=""/>
+      <w:lvlJc w:val="left"/>
+      <w:pPr>
+        <w:tabs>
+          <w:tab w:val="num" w:pos="4320"/>
+        </w:tabs>
+        <w:ind w:left="4320" w:hanging="360"/>
+      </w:pPr>
+      <w:rPr>
+        <w:rFonts w:ascii="Wingdings" w:hAnsi="Wingdings" w:hint="default"/>
+        <w:sz w:val="20"/>
+      </w:rPr>
+    </w:lvl>
+    <w:lvl w:ilvl="6" w:tentative="1">
+      <w:start w:val="1"/>
+      <w:numFmt w:val="bullet"/>
+      <w:lvlText w:val=""/>
+      <w:lvlJc w:val="left"/>
+      <w:pPr>
+        <w:tabs>
+          <w:tab w:val="num" w:pos="5040"/>
+        </w:tabs>
+        <w:ind w:left="5040" w:hanging="360"/>
+      </w:pPr>
+      <w:rPr>
+        <w:rFonts w:ascii="Wingdings" w:hAnsi="Wingdings" w:hint="default"/>
+        <w:sz w:val="20"/>
+      </w:rPr>
+    </w:lvl>
+    <w:lvl w:ilvl="7" w:tentative="1">
+      <w:start w:val="1"/>
+      <w:numFmt w:val="bullet"/>
+      <w:lvlText w:val=""/>
+      <w:lvlJc w:val="left"/>
+      <w:pPr>
+        <w:tabs>
+          <w:tab w:val="num" w:pos="5760"/>
+        </w:tabs>
+        <w:ind w:left="5760" w:hanging="360"/>
+      </w:pPr>
+      <w:rPr>
+        <w:rFonts w:ascii="Wingdings" w:hAnsi="Wingdings" w:hint="default"/>
+        <w:sz w:val="20"/>
+      </w:rPr>
+    </w:lvl>
+    <w:lvl w:ilvl="8" w:tentative="1">
+      <w:start w:val="1"/>
+      <w:numFmt w:val="bullet"/>
+      <w:lvlText w:val=""/>
+      <w:lvlJc w:val="left"/>
+      <w:pPr>
+        <w:tabs>
+          <w:tab w:val="num" w:pos="6480"/>
+        </w:tabs>
+        <w:ind w:left="6480" w:hanging="360"/>
+      </w:pPr>
+      <w:rPr>
+        <w:rFonts w:ascii="Wingdings" w:hAnsi="Wingdings" w:hint="default"/>
+        <w:sz w:val="20"/>
+      </w:rPr>
+    </w:lvl>
+  </w:abstractNum>
+  <w:num w:numId="1">
+    <w:abstractNumId w:val="0"/>
+  </w:num>
+</w:numbering>
 </file>
 
 <file path=word/styles.xml><?xml version="1.0" encoding="utf-8"?>
@@ -1030,6 +1596,7 @@
   <w:style w:type="character" w:default="1" w:styleId="Fuentedeprrafopredeter">
     <w:name w:val="Default Paragraph Font"/>
     <w:uiPriority w:val="1"/>
+    <w:semiHidden/>
     <w:unhideWhenUsed/>
   </w:style>
   <w:style w:type="table" w:default="1" w:styleId="Tablanormal">
@@ -1080,7 +1647,6 @@
     <w:name w:val="Normal (Web)"/>
     <w:basedOn w:val="Normal"/>
     <w:uiPriority w:val="99"/>
-    <w:semiHidden/>
     <w:unhideWhenUsed/>
     <w:rsid w:val="00FC56F1"/>
     <w:pPr>

</xml_diff>

<commit_message>
Exercises 16, 19, 22, 24, 37, 57
</commit_message>
<xml_diff>
--- a/Exercises.docx
+++ b/Exercises.docx
@@ -318,8 +318,6 @@
         <w:br/>
         <w:t>All the rest have thirty-one,</w:t>
       </w:r>
-      <w:bookmarkStart w:id="0" w:name="_GoBack"/>
-      <w:bookmarkEnd w:id="0"/>
       <w:r>
         <w:rPr>
           <w:rFonts w:eastAsia="Times New Roman" w:cstheme="minorHAnsi"/>
@@ -502,10 +500,10 @@
     <w:p>
       <w:pPr>
         <w:pStyle w:val="NormalWeb"/>
-        <w:jc w:val="both"/>
-        <w:rPr>
-          <w:rFonts w:asciiTheme="minorHAnsi" w:eastAsiaTheme="minorHAnsi" w:hAnsiTheme="minorHAnsi" w:cstheme="minorBidi"/>
-          <w:lang w:val="en-US" w:eastAsia="en-US"/>
+        <w:rPr>
+          <w:rFonts w:asciiTheme="minorHAnsi" w:hAnsiTheme="minorHAnsi" w:cstheme="minorHAnsi"/>
+          <w:color w:val="111111"/>
+          <w:lang w:val="en-US"/>
         </w:rPr>
       </w:pPr>
       <w:r>
@@ -515,39 +513,100 @@
           <w:bCs/>
           <w:lang w:val="en-US" w:eastAsia="en-US"/>
         </w:rPr>
-        <w:t>24.</w:t>
-      </w:r>
-      <w:r>
-        <w:rPr>
+        <w:t>22.</w:t>
+      </w:r>
+      <w:r>
+        <w:rPr>
+          <w:rFonts w:cstheme="minorHAnsi"/>
+          <w:color w:val="111111"/>
+          <w:lang w:val="en-US"/>
+        </w:rPr>
+        <w:t xml:space="preserve"> </w:t>
+      </w:r>
+      <w:r>
+        <w:rPr>
+          <w:rFonts w:asciiTheme="minorHAnsi" w:hAnsiTheme="minorHAnsi" w:cstheme="minorHAnsi"/>
+          <w:color w:val="111111"/>
+          <w:lang w:val="en-US"/>
+        </w:rPr>
+        <w:t>Using </w:t>
+      </w:r>
+      <w:r>
+        <w:rPr>
+          <w:rFonts w:asciiTheme="minorHAnsi" w:hAnsiTheme="minorHAnsi" w:cstheme="minorHAnsi"/>
           <w:b/>
           <w:bCs/>
-          <w:lang w:val="en-US"/>
-        </w:rPr>
-        <w:t xml:space="preserve"> </w:t>
-      </w:r>
-      <w:r>
-        <w:rPr>
-          <w:rFonts w:asciiTheme="minorHAnsi" w:eastAsiaTheme="minorHAnsi" w:hAnsiTheme="minorHAnsi" w:cstheme="minorBidi"/>
-          <w:lang w:val="en-US" w:eastAsia="en-US"/>
-        </w:rPr>
-        <w:t xml:space="preserve">A permutation is an ordered arrangement of objects. For example, 3124 is one possible permutation of the digits 1, 2, 3 and 4. If </w:t>
-      </w:r>
-      <w:proofErr w:type="gramStart"/>
-      <w:r>
-        <w:rPr>
-          <w:rFonts w:asciiTheme="minorHAnsi" w:eastAsiaTheme="minorHAnsi" w:hAnsiTheme="minorHAnsi" w:cstheme="minorBidi"/>
-          <w:lang w:val="en-US" w:eastAsia="en-US"/>
-        </w:rPr>
-        <w:t>all of</w:t>
-      </w:r>
-      <w:proofErr w:type="gramEnd"/>
-      <w:r>
-        <w:rPr>
-          <w:rFonts w:asciiTheme="minorHAnsi" w:eastAsiaTheme="minorHAnsi" w:hAnsiTheme="minorHAnsi" w:cstheme="minorBidi"/>
-          <w:lang w:val="en-US" w:eastAsia="en-US"/>
-        </w:rPr>
-        <w:t xml:space="preserve"> the permutations are listed numerically or alphabetically, we call it lexicographic order. The lexicographic permutations of 0, 1 and 2 are:</w:t>
-      </w:r>
+          <w:color w:val="111111"/>
+          <w:lang w:val="en-US"/>
+        </w:rPr>
+        <w:t>p022_names.txt</w:t>
+      </w:r>
+      <w:r>
+        <w:rPr>
+          <w:rFonts w:asciiTheme="minorHAnsi" w:hAnsiTheme="minorHAnsi" w:cstheme="minorHAnsi"/>
+          <w:color w:val="111111"/>
+          <w:lang w:val="en-US"/>
+        </w:rPr>
+        <w:t> (right click and 'Save Link/Target As...'), a 46K text file containing over five-thousand first names, begin by sorting it into alphabetical order. Then working out the alphabetical value for each name, multiply this value by its alphabetical position in the list to obtain a name score.</w:t>
+      </w:r>
+    </w:p>
+    <w:p>
+      <w:pPr>
+        <w:pStyle w:val="NormalWeb"/>
+        <w:rPr>
+          <w:rFonts w:asciiTheme="minorHAnsi" w:hAnsiTheme="minorHAnsi" w:cstheme="minorHAnsi"/>
+          <w:color w:val="111111"/>
+          <w:lang w:val="en-US"/>
+        </w:rPr>
+      </w:pPr>
+      <w:r>
+        <w:rPr>
+          <w:rFonts w:asciiTheme="minorHAnsi" w:hAnsiTheme="minorHAnsi" w:cstheme="minorHAnsi"/>
+          <w:color w:val="111111"/>
+          <w:lang w:val="en-US"/>
+        </w:rPr>
+        <w:t>For example, when the list is sorted into alphabetical order, COLIN, which is worth 3 + 15 + 12 + 9 + 14 = 53, is the 938th name in the list. So, COLIN would obtain a score of 938 × 53 = 49714.</w:t>
+      </w:r>
+    </w:p>
+    <w:p>
+      <w:pPr>
+        <w:pStyle w:val="NormalWeb"/>
+        <w:rPr>
+          <w:rFonts w:asciiTheme="minorHAnsi" w:hAnsiTheme="minorHAnsi" w:cstheme="minorHAnsi"/>
+          <w:color w:val="111111"/>
+          <w:lang w:val="en-US"/>
+        </w:rPr>
+      </w:pPr>
+      <w:r>
+        <w:rPr>
+          <w:rFonts w:asciiTheme="minorHAnsi" w:hAnsiTheme="minorHAnsi" w:cstheme="minorHAnsi"/>
+          <w:color w:val="111111"/>
+          <w:lang w:val="en-US"/>
+        </w:rPr>
+        <w:t>What is the total of all the name s</w:t>
+      </w:r>
+      <w:bookmarkStart w:id="0" w:name="_GoBack"/>
+      <w:bookmarkEnd w:id="0"/>
+      <w:r>
+        <w:rPr>
+          <w:rFonts w:asciiTheme="minorHAnsi" w:hAnsiTheme="minorHAnsi" w:cstheme="minorHAnsi"/>
+          <w:color w:val="111111"/>
+          <w:lang w:val="en-US"/>
+        </w:rPr>
+        <w:t>cores in the file?</w:t>
+      </w:r>
+    </w:p>
+    <w:p>
+      <w:pPr>
+        <w:spacing w:before="100" w:beforeAutospacing="1" w:after="100" w:afterAutospacing="1" w:line="240" w:lineRule="auto"/>
+        <w:rPr>
+          <w:rFonts w:eastAsia="Times New Roman" w:cstheme="minorHAnsi"/>
+          <w:color w:val="111111"/>
+          <w:sz w:val="24"/>
+          <w:szCs w:val="24"/>
+          <w:lang w:val="en-US" w:eastAsia="es-CO"/>
+        </w:rPr>
+      </w:pPr>
     </w:p>
     <w:p>
       <w:pPr>
@@ -561,9 +620,42 @@
       <w:r>
         <w:rPr>
           <w:rFonts w:asciiTheme="minorHAnsi" w:eastAsiaTheme="minorHAnsi" w:hAnsiTheme="minorHAnsi" w:cstheme="minorBidi"/>
-          <w:lang w:val="en-US" w:eastAsia="en-US"/>
-        </w:rPr>
-        <w:t>012   021   102   120   201   210</w:t>
+          <w:b/>
+          <w:bCs/>
+          <w:lang w:val="en-US" w:eastAsia="en-US"/>
+        </w:rPr>
+        <w:t>24.</w:t>
+      </w:r>
+      <w:r>
+        <w:rPr>
+          <w:b/>
+          <w:bCs/>
+          <w:lang w:val="en-US"/>
+        </w:rPr>
+        <w:t xml:space="preserve"> </w:t>
+      </w:r>
+      <w:r>
+        <w:rPr>
+          <w:rFonts w:asciiTheme="minorHAnsi" w:eastAsiaTheme="minorHAnsi" w:hAnsiTheme="minorHAnsi" w:cstheme="minorBidi"/>
+          <w:lang w:val="en-US" w:eastAsia="en-US"/>
+        </w:rPr>
+        <w:t xml:space="preserve">A permutation is an ordered arrangement of objects. For example, 3124 is one possible permutation of the digits 1, 2, 3 and 4. If </w:t>
+      </w:r>
+      <w:proofErr w:type="gramStart"/>
+      <w:r>
+        <w:rPr>
+          <w:rFonts w:asciiTheme="minorHAnsi" w:eastAsiaTheme="minorHAnsi" w:hAnsiTheme="minorHAnsi" w:cstheme="minorBidi"/>
+          <w:lang w:val="en-US" w:eastAsia="en-US"/>
+        </w:rPr>
+        <w:t>all of</w:t>
+      </w:r>
+      <w:proofErr w:type="gramEnd"/>
+      <w:r>
+        <w:rPr>
+          <w:rFonts w:asciiTheme="minorHAnsi" w:eastAsiaTheme="minorHAnsi" w:hAnsiTheme="minorHAnsi" w:cstheme="minorBidi"/>
+          <w:lang w:val="en-US" w:eastAsia="en-US"/>
+        </w:rPr>
+        <w:t xml:space="preserve"> the permutations are listed numerically or alphabetically, we call it lexicographic order. The lexicographic permutations of 0, 1 and 2 are:</w:t>
       </w:r>
     </w:p>
     <w:p>
@@ -580,6 +672,24 @@
           <w:rFonts w:asciiTheme="minorHAnsi" w:eastAsiaTheme="minorHAnsi" w:hAnsiTheme="minorHAnsi" w:cstheme="minorBidi"/>
           <w:lang w:val="en-US" w:eastAsia="en-US"/>
         </w:rPr>
+        <w:t>012   021   102   120   201   210</w:t>
+      </w:r>
+    </w:p>
+    <w:p>
+      <w:pPr>
+        <w:pStyle w:val="NormalWeb"/>
+        <w:jc w:val="both"/>
+        <w:rPr>
+          <w:rFonts w:asciiTheme="minorHAnsi" w:eastAsiaTheme="minorHAnsi" w:hAnsiTheme="minorHAnsi" w:cstheme="minorBidi"/>
+          <w:lang w:val="en-US" w:eastAsia="en-US"/>
+        </w:rPr>
+      </w:pPr>
+      <w:r>
+        <w:rPr>
+          <w:rFonts w:asciiTheme="minorHAnsi" w:eastAsiaTheme="minorHAnsi" w:hAnsiTheme="minorHAnsi" w:cstheme="minorBidi"/>
+          <w:lang w:val="en-US" w:eastAsia="en-US"/>
+        </w:rPr>
+        <w:lastRenderedPageBreak/>
         <w:t>What is the millionth lexicographic permutation of the digits 0, 1, 2, 3, 4, 5, 6, 7, 8 and 9?</w:t>
       </w:r>
     </w:p>
@@ -727,7 +837,6 @@
           <w:bCs/>
           <w:lang w:val="en-US" w:eastAsia="en-US"/>
         </w:rPr>
-        <w:lastRenderedPageBreak/>
         <w:t>57.</w:t>
       </w:r>
       <w:r>

</xml_diff>